<commit_message>
Update 0.3 & 0.3.1 - StudyTips Page UAT Plan.docx
</commit_message>
<xml_diff>
--- a/0.3 & 0.3.1 - StudyTips Page UAT Plan.docx
+++ b/0.3 & 0.3.1 - StudyTips Page UAT Plan.docx
@@ -1183,15 +1183,7 @@
         </w:numPr>
       </w:pPr>
       <w:r>
-        <w:t xml:space="preserve">Does the </w:t>
-      </w:r>
-      <w:proofErr w:type="gramStart"/>
-      <w:r>
-        <w:t>drop down</w:t>
-      </w:r>
-      <w:proofErr w:type="gramEnd"/>
-      <w:r>
-        <w:t xml:space="preserve"> menu work </w:t>
+        <w:t xml:space="preserve">Does the drop down menu work </w:t>
       </w:r>
     </w:p>
     <w:p>
@@ -1203,15 +1195,7 @@
         </w:numPr>
       </w:pPr>
       <w:r>
-        <w:t xml:space="preserve">Does pulling data from backend database </w:t>
-      </w:r>
-      <w:proofErr w:type="gramStart"/>
-      <w:r>
-        <w:t>work</w:t>
-      </w:r>
-      <w:proofErr w:type="gramEnd"/>
-      <w:r>
-        <w:t xml:space="preserve"> </w:t>
+        <w:t xml:space="preserve">Does pulling data from backend database work </w:t>
       </w:r>
     </w:p>
     <w:p>
@@ -1250,15 +1234,7 @@
         </w:numPr>
       </w:pPr>
       <w:r>
-        <w:t xml:space="preserve">How useful the tips </w:t>
-      </w:r>
-      <w:proofErr w:type="gramStart"/>
-      <w:r>
-        <w:t>are</w:t>
-      </w:r>
-      <w:proofErr w:type="gramEnd"/>
-      <w:r>
-        <w:t xml:space="preserve"> </w:t>
+        <w:t xml:space="preserve">How useful the tips are </w:t>
       </w:r>
     </w:p>
     <w:p>
@@ -1270,13 +1246,8 @@
         </w:numPr>
       </w:pPr>
       <w:r>
-        <w:t xml:space="preserve">How many tips there </w:t>
+        <w:t>How many tips there are</w:t>
       </w:r>
-      <w:proofErr w:type="gramStart"/>
-      <w:r>
-        <w:t>are</w:t>
-      </w:r>
-      <w:proofErr w:type="gramEnd"/>
     </w:p>
     <w:p>
       <w:r>
@@ -2085,7 +2056,61 @@
     <w:p/>
     <w:p/>
     <w:p/>
-    <w:p/>
+    <w:p>
+      <w:r>
+        <w:rPr>
+          <w:noProof/>
+        </w:rPr>
+        <w:drawing>
+          <wp:inline distT="0" distB="0" distL="0" distR="0" wp14:anchorId="5147D8A0" wp14:editId="46A95FCA">
+            <wp:extent cx="5932170" cy="5546725"/>
+            <wp:effectExtent l="0" t="0" r="0" b="0"/>
+            <wp:docPr id="966276077" name="Picture 1"/>
+            <wp:cNvGraphicFramePr>
+              <a:graphicFrameLocks xmlns:a="http://schemas.openxmlformats.org/drawingml/2006/main" noChangeAspect="1"/>
+            </wp:cNvGraphicFramePr>
+            <a:graphic xmlns:a="http://schemas.openxmlformats.org/drawingml/2006/main">
+              <a:graphicData uri="http://schemas.openxmlformats.org/drawingml/2006/picture">
+                <pic:pic xmlns:pic="http://schemas.openxmlformats.org/drawingml/2006/picture">
+                  <pic:nvPicPr>
+                    <pic:cNvPr id="0" name="Picture 1"/>
+                    <pic:cNvPicPr>
+                      <a:picLocks noChangeAspect="1" noChangeArrowheads="1"/>
+                    </pic:cNvPicPr>
+                  </pic:nvPicPr>
+                  <pic:blipFill>
+                    <a:blip r:embed="rId13" cstate="print">
+                      <a:extLst>
+                        <a:ext uri="{28A0092B-C50C-407E-A947-70E740481C1C}">
+                          <a14:useLocalDpi xmlns:a14="http://schemas.microsoft.com/office/drawing/2010/main" val="0"/>
+                        </a:ext>
+                      </a:extLst>
+                    </a:blip>
+                    <a:srcRect/>
+                    <a:stretch>
+                      <a:fillRect/>
+                    </a:stretch>
+                  </pic:blipFill>
+                  <pic:spPr bwMode="auto">
+                    <a:xfrm>
+                      <a:off x="0" y="0"/>
+                      <a:ext cx="5932170" cy="5546725"/>
+                    </a:xfrm>
+                    <a:prstGeom prst="rect">
+                      <a:avLst/>
+                    </a:prstGeom>
+                    <a:noFill/>
+                    <a:ln>
+                      <a:noFill/>
+                    </a:ln>
+                  </pic:spPr>
+                </pic:pic>
+              </a:graphicData>
+            </a:graphic>
+          </wp:inline>
+        </w:drawing>
+      </w:r>
+    </w:p>
     <w:p/>
     <w:p>
       <w:pPr>
@@ -2098,6 +2123,7 @@
       </w:pPr>
       <w:bookmarkStart w:id="3" w:name="_Toc139546478"/>
       <w:r>
+        <w:lastRenderedPageBreak/>
         <w:t>Testing team</w:t>
       </w:r>
       <w:bookmarkEnd w:id="3"/>

</xml_diff>